<commit_message>
Adicionado Whiteboard no documento
</commit_message>
<xml_diff>
--- a/Whiteboard.docx
+++ b/Whiteboard.docx
@@ -1,8 +1,8 @@
 
 <file path=word/document.xml><?xml version="1.0" encoding="utf-8"?>
-<w:document xmlns:wpc="http://schemas.microsoft.com/office/word/2010/wordprocessingCanvas" xmlns:mc="http://schemas.openxmlformats.org/markup-compatibility/2006" xmlns:o="urn:schemas-microsoft-com:office:office" xmlns:r="http://schemas.openxmlformats.org/officeDocument/2006/relationships" xmlns:m="http://schemas.openxmlformats.org/officeDocument/2006/math" xmlns:v="urn:schemas-microsoft-com:vml" xmlns:wp14="http://schemas.microsoft.com/office/word/2010/wordprocessingDrawing" xmlns:wp="http://schemas.openxmlformats.org/drawingml/2006/wordprocessingDrawing" xmlns:w10="urn:schemas-microsoft-com:office:word" xmlns:w="http://schemas.openxmlformats.org/wordprocessingml/2006/main" xmlns:w14="http://schemas.microsoft.com/office/word/2010/wordml" xmlns:w15="http://schemas.microsoft.com/office/word/2012/wordml" xmlns:wpg="http://schemas.microsoft.com/office/word/2010/wordprocessingGroup" xmlns:wpi="http://schemas.microsoft.com/office/word/2010/wordprocessingInk" xmlns:wne="http://schemas.microsoft.com/office/word/2006/wordml" xmlns:wps="http://schemas.microsoft.com/office/word/2010/wordprocessingShape" mc:Ignorable="w14 w15 wp14">
+<w:document xmlns:wpc="http://schemas.microsoft.com/office/word/2010/wordprocessingCanvas" xmlns:mc="http://schemas.openxmlformats.org/markup-compatibility/2006" xmlns:o="urn:schemas-microsoft-com:office:office" xmlns:r="http://schemas.openxmlformats.org/officeDocument/2006/relationships" xmlns:m="http://schemas.openxmlformats.org/officeDocument/2006/math" xmlns:v="urn:schemas-microsoft-com:vml" xmlns:wp14="http://schemas.microsoft.com/office/word/2010/wordprocessingDrawing" xmlns:wp="http://schemas.openxmlformats.org/drawingml/2006/wordprocessingDrawing" xmlns:w10="urn:schemas-microsoft-com:office:word" xmlns:w="http://schemas.openxmlformats.org/wordprocessingml/2006/main" xmlns:w14="http://schemas.microsoft.com/office/word/2010/wordml" xmlns:w15="http://schemas.microsoft.com/office/word/2012/wordml" xmlns:wpg="http://schemas.microsoft.com/office/word/2010/wordprocessingGroup" xmlns:wpi="http://schemas.microsoft.com/office/word/2010/wordprocessingInk" xmlns:wne="http://schemas.microsoft.com/office/word/2006/wordml" xmlns:wps="http://schemas.microsoft.com/office/word/2010/wordprocessingShape" xmlns:a="http://schemas.openxmlformats.org/drawingml/2006/main" xmlns:pic="http://schemas.openxmlformats.org/drawingml/2006/picture" mc:Ignorable="w14 w15 wp14">
   <w:body>
-    <w:p>
+    <w:p xmlns:wp14="http://schemas.microsoft.com/office/word/2010/wordml" wp14:textId="77777777">
       <w:pPr>
         <w:rPr>
           <w:color w:val="000000" w:themeColor="text1"/>
@@ -15,7 +15,7 @@
         <w:t>Requisitos:</w:t>
       </w:r>
     </w:p>
-    <w:p>
+    <w:p xmlns:wp14="http://schemas.microsoft.com/office/word/2010/wordml" wp14:textId="77777777">
       <w:pPr>
         <w:numPr>
           <w:ilvl w:val="0"/>
@@ -74,7 +74,7 @@
         <w:t xml:space="preserve"> (UFC);</w:t>
       </w:r>
     </w:p>
-    <w:p>
+    <w:p xmlns:wp14="http://schemas.microsoft.com/office/word/2010/wordml" wp14:textId="77777777">
       <w:pPr>
         <w:numPr>
           <w:ilvl w:val="0"/>
@@ -91,7 +91,7 @@
         <w:t>Fazer o cadastro de Lutadores com os seguintes campos:</w:t>
       </w:r>
     </w:p>
-    <w:p>
+    <w:p xmlns:wp14="http://schemas.microsoft.com/office/word/2010/wordml" wp14:textId="77777777">
       <w:pPr>
         <w:rPr>
           <w:color w:val="000000" w:themeColor="text1"/>
@@ -124,7 +124,7 @@
         <w:t>;</w:t>
       </w:r>
     </w:p>
-    <w:p>
+    <w:p xmlns:wp14="http://schemas.microsoft.com/office/word/2010/wordml" wp14:textId="77777777">
       <w:pPr>
         <w:ind w:left="1440"/>
         <w:rPr>
@@ -146,7 +146,7 @@
         <w:t>;</w:t>
       </w:r>
     </w:p>
-    <w:p>
+    <w:p xmlns:wp14="http://schemas.microsoft.com/office/word/2010/wordml" wp14:textId="77777777">
       <w:pPr>
         <w:ind w:left="1440"/>
         <w:rPr>
@@ -168,7 +168,7 @@
         <w:t>;</w:t>
       </w:r>
     </w:p>
-    <w:p>
+    <w:p xmlns:wp14="http://schemas.microsoft.com/office/word/2010/wordml" wp14:textId="77777777">
       <w:pPr>
         <w:ind w:left="1440"/>
         <w:rPr>
@@ -190,7 +190,7 @@
         <w:t>;</w:t>
       </w:r>
     </w:p>
-    <w:p>
+    <w:p xmlns:wp14="http://schemas.microsoft.com/office/word/2010/wordml" wp14:textId="77777777">
       <w:pPr>
         <w:ind w:left="1440"/>
         <w:rPr>
@@ -212,7 +212,7 @@
         <w:t xml:space="preserve"> de origem;</w:t>
       </w:r>
     </w:p>
-    <w:p>
+    <w:p xmlns:wp14="http://schemas.microsoft.com/office/word/2010/wordml" wp14:textId="77777777">
       <w:pPr>
         <w:ind w:left="1440"/>
         <w:rPr>
@@ -234,7 +234,7 @@
         <w:t xml:space="preserve"> de peso (Campo que será preenchido de forma automática);</w:t>
       </w:r>
     </w:p>
-    <w:p>
+    <w:p xmlns:wp14="http://schemas.microsoft.com/office/word/2010/wordml" wp14:textId="77777777">
       <w:pPr>
         <w:numPr>
           <w:ilvl w:val="0"/>
@@ -263,7 +263,7 @@
         <w:t>;</w:t>
       </w:r>
     </w:p>
-    <w:p>
+    <w:p xmlns:wp14="http://schemas.microsoft.com/office/word/2010/wordml" wp14:textId="77777777">
       <w:pPr>
         <w:numPr>
           <w:ilvl w:val="0"/>
@@ -303,7 +303,7 @@
         </w:rPr>
         <w:t>s</w:t>
       </w:r>
-      <w:bookmarkStart w:id="0" w:name="_GoBack"/>
+      <w:bookmarkStart w:name="_GoBack" w:id="0"/>
       <w:bookmarkEnd w:id="0"/>
       <w:r>
         <w:rPr>
@@ -312,7 +312,7 @@
         <w:t xml:space="preserve"> para alterar de categoria;</w:t>
       </w:r>
     </w:p>
-    <w:p>
+    <w:p xmlns:wp14="http://schemas.microsoft.com/office/word/2010/wordml" wp14:textId="77777777">
       <w:pPr>
         <w:numPr>
           <w:ilvl w:val="0"/>
@@ -329,7 +329,7 @@
         <w:t>Pesquisar dois lutadores aleatórios de mesmo sexo e mesma categoria;</w:t>
       </w:r>
     </w:p>
-    <w:p>
+    <w:p xmlns:wp14="http://schemas.microsoft.com/office/word/2010/wordml" wp14:textId="77777777">
       <w:pPr>
         <w:numPr>
           <w:ilvl w:val="0"/>
@@ -346,7 +346,7 @@
         <w:t>Opção para mostrar a história do UFC;</w:t>
       </w:r>
     </w:p>
-    <w:p>
+    <w:p xmlns:wp14="http://schemas.microsoft.com/office/word/2010/wordml" wp14:textId="77777777">
       <w:pPr>
         <w:numPr>
           <w:ilvl w:val="0"/>
@@ -363,7 +363,7 @@
         <w:t>Opção para mostrar informações dos desenvolvedores;</w:t>
       </w:r>
     </w:p>
-    <w:p>
+    <w:p xmlns:wp14="http://schemas.microsoft.com/office/word/2010/wordml" wp14:textId="77777777">
       <w:pPr>
         <w:numPr>
           <w:ilvl w:val="0"/>
@@ -380,7 +380,7 @@
         <w:t>Na tela inicial mostrar versão do sistema;</w:t>
       </w:r>
     </w:p>
-    <w:p>
+    <w:p xmlns:wp14="http://schemas.microsoft.com/office/word/2010/wordml" wp14:textId="77777777">
       <w:pPr>
         <w:numPr>
           <w:ilvl w:val="0"/>
@@ -397,14 +397,14 @@
         <w:t>Opção para sair do sistema.</w:t>
       </w:r>
     </w:p>
-    <w:p>
-      <w:pPr>
-        <w:rPr>
-          <w:color w:val="000000" w:themeColor="text1"/>
-        </w:rPr>
-      </w:pPr>
-    </w:p>
-    <w:p>
+    <w:p xmlns:wp14="http://schemas.microsoft.com/office/word/2010/wordml" wp14:textId="77777777">
+      <w:pPr>
+        <w:rPr>
+          <w:color w:val="000000" w:themeColor="text1"/>
+        </w:rPr>
+      </w:pPr>
+    </w:p>
+    <w:p xmlns:wp14="http://schemas.microsoft.com/office/word/2010/wordml" wp14:textId="77777777">
       <w:pPr>
         <w:rPr>
           <w:color w:val="000000" w:themeColor="text1"/>
@@ -417,7 +417,7 @@
         <w:t>Caso de Uso:</w:t>
       </w:r>
     </w:p>
-    <w:p>
+    <w:p xmlns:wp14="http://schemas.microsoft.com/office/word/2010/wordml" wp14:textId="77777777">
       <w:pPr>
         <w:rPr>
           <w:color w:val="1155CC"/>
@@ -429,7 +429,7 @@
           <w:color w:val="1155CC"/>
         </w:rPr>
         <w:drawing>
-          <wp:inline distT="114300" distB="114300" distL="114300" distR="114300">
+          <wp:inline xmlns:wp14="http://schemas.microsoft.com/office/word/2010/wordprocessingDrawing" distT="114300" distB="114300" distL="114300" distR="114300" wp14:anchorId="42E7FE74" wp14:editId="7777777">
             <wp:extent cx="3657600" cy="4705350"/>
             <wp:effectExtent l="0" t="0" r="0" b="0"/>
             <wp:docPr id="1" name="image1.jpg"/>
@@ -465,47 +465,26 @@
         </w:drawing>
       </w:r>
     </w:p>
+    <w:p xmlns:wp14="http://schemas.microsoft.com/office/word/2010/wordml" wp14:textId="77777777">
+      <w:pPr>
+        <w:rPr>
+          <w:color w:val="1155CC"/>
+        </w:rPr>
+      </w:pPr>
+    </w:p>
+    <w:p xmlns:wp14="http://schemas.microsoft.com/office/word/2010/wordml" wp14:textId="77777777"/>
+    <w:p xmlns:wp14="http://schemas.microsoft.com/office/word/2010/wordml" wp14:textId="77777777"/>
     <w:p>
-      <w:pPr>
-        <w:rPr>
-          <w:color w:val="1155CC"/>
-        </w:rPr>
-      </w:pPr>
-    </w:p>
-    <w:p>
-      <w:r>
-        <w:t xml:space="preserve">Informações sobre caso de uso: </w:t>
-      </w:r>
-      <w:hyperlink r:id="rId6" w:history="1">
-        <w:r>
-          <w:rPr>
-            <w:rStyle w:val="Hyperlink"/>
-          </w:rPr>
-          <w:t>https://www.ateomomento.com.br/caso-de-uso-include-extend-e-generalizacao/</w:t>
-        </w:r>
-      </w:hyperlink>
-    </w:p>
-    <w:p/>
-    <w:p>
-      <w:r>
-        <w:t xml:space="preserve">Ferramenta de diagramas: </w:t>
-      </w:r>
-      <w:hyperlink r:id="rId7" w:history="1">
-        <w:r>
-          <w:rPr>
-            <w:rStyle w:val="Hyperlink"/>
-          </w:rPr>
-          <w:t>https://creately.com/app/#</w:t>
-        </w:r>
-      </w:hyperlink>
-    </w:p>
-    <w:p/>
-    <w:p>
+      <w:r>
+        <w:br w:type="page"/>
+      </w:r>
+    </w:p>
+    <w:p xmlns:wp14="http://schemas.microsoft.com/office/word/2010/wordml" wp14:textId="77777777">
       <w:r>
         <w:t>Estimativas:</w:t>
       </w:r>
     </w:p>
-    <w:p/>
+    <w:p xmlns:wp14="http://schemas.microsoft.com/office/word/2010/wordml" wp14:textId="77777777"/>
     <w:tbl>
       <w:tblPr>
         <w:tblStyle w:val="Tabelacomgrade"/>
@@ -519,12 +498,12 @@
         <w:gridCol w:w="1830"/>
         <w:gridCol w:w="2136"/>
       </w:tblGrid>
-      <w:tr>
+      <w:tr xmlns:wp14="http://schemas.microsoft.com/office/word/2010/wordml" wp14:textId="77777777">
         <w:tc>
           <w:tcPr>
             <w:tcW w:w="4361" w:type="dxa"/>
           </w:tcPr>
-          <w:p>
+          <w:p wp14:textId="77777777">
             <w:pPr>
               <w:jc w:val="center"/>
               <w:rPr>
@@ -543,7 +522,7 @@
           <w:tcPr>
             <w:tcW w:w="1439" w:type="dxa"/>
           </w:tcPr>
-          <w:p>
+          <w:p wp14:textId="77777777">
             <w:pPr>
               <w:jc w:val="center"/>
               <w:rPr>
@@ -562,7 +541,7 @@
           <w:tcPr>
             <w:tcW w:w="1830" w:type="dxa"/>
           </w:tcPr>
-          <w:p>
+          <w:p wp14:textId="77777777">
             <w:pPr>
               <w:jc w:val="center"/>
               <w:rPr>
@@ -581,7 +560,7 @@
           <w:tcPr>
             <w:tcW w:w="2136" w:type="dxa"/>
           </w:tcPr>
-          <w:p>
+          <w:p wp14:textId="77777777">
             <w:pPr>
               <w:jc w:val="center"/>
               <w:rPr>
@@ -597,12 +576,12 @@
           </w:p>
         </w:tc>
       </w:tr>
-      <w:tr>
+      <w:tr xmlns:wp14="http://schemas.microsoft.com/office/word/2010/wordml" wp14:textId="77777777">
         <w:tc>
           <w:tcPr>
             <w:tcW w:w="4361" w:type="dxa"/>
           </w:tcPr>
-          <w:p>
+          <w:p wp14:textId="77777777">
             <w:r>
               <w:t>Criar casos de teste</w:t>
             </w:r>
@@ -612,7 +591,7 @@
           <w:tcPr>
             <w:tcW w:w="1439" w:type="dxa"/>
           </w:tcPr>
-          <w:p>
+          <w:p wp14:textId="77777777">
             <w:r>
               <w:t>14</w:t>
             </w:r>
@@ -625,7 +604,7 @@
           <w:tcPr>
             <w:tcW w:w="1830" w:type="dxa"/>
           </w:tcPr>
-          <w:p>
+          <w:p wp14:textId="77777777">
             <w:r>
               <w:t>26/02/2019</w:t>
             </w:r>
@@ -635,19 +614,19 @@
           <w:tcPr>
             <w:tcW w:w="2136" w:type="dxa"/>
           </w:tcPr>
-          <w:p>
+          <w:p wp14:textId="77777777">
             <w:r>
               <w:t>Vinicius</w:t>
             </w:r>
           </w:p>
         </w:tc>
       </w:tr>
-      <w:tr>
+      <w:tr xmlns:wp14="http://schemas.microsoft.com/office/word/2010/wordml" wp14:textId="77777777">
         <w:tc>
           <w:tcPr>
             <w:tcW w:w="4361" w:type="dxa"/>
           </w:tcPr>
-          <w:p>
+          <w:p wp14:textId="77777777">
             <w:r>
               <w:t>Desenvolvimento Etapa 1</w:t>
             </w:r>
@@ -657,7 +636,7 @@
           <w:tcPr>
             <w:tcW w:w="1439" w:type="dxa"/>
           </w:tcPr>
-          <w:p>
+          <w:p wp14:textId="77777777">
             <w:r>
               <w:t>14 dias</w:t>
             </w:r>
@@ -667,7 +646,7 @@
           <w:tcPr>
             <w:tcW w:w="1830" w:type="dxa"/>
           </w:tcPr>
-          <w:p>
+          <w:p wp14:textId="77777777">
             <w:r>
               <w:t>26/02/2019</w:t>
             </w:r>
@@ -677,19 +656,19 @@
           <w:tcPr>
             <w:tcW w:w="2136" w:type="dxa"/>
           </w:tcPr>
-          <w:p>
+          <w:p wp14:textId="77777777">
             <w:r>
               <w:t>Vinicius</w:t>
             </w:r>
           </w:p>
         </w:tc>
       </w:tr>
-      <w:tr>
+      <w:tr xmlns:wp14="http://schemas.microsoft.com/office/word/2010/wordml" wp14:textId="77777777">
         <w:tc>
           <w:tcPr>
             <w:tcW w:w="4361" w:type="dxa"/>
           </w:tcPr>
-          <w:p>
+          <w:p wp14:textId="77777777">
             <w:r>
               <w:t>Desenvolvimento Etapa 2</w:t>
             </w:r>
@@ -699,7 +678,7 @@
           <w:tcPr>
             <w:tcW w:w="1439" w:type="dxa"/>
           </w:tcPr>
-          <w:p>
+          <w:p wp14:textId="77777777">
             <w:r>
               <w:t>14 dias</w:t>
             </w:r>
@@ -709,7 +688,7 @@
           <w:tcPr>
             <w:tcW w:w="1830" w:type="dxa"/>
           </w:tcPr>
-          <w:p>
+          <w:p wp14:textId="77777777">
             <w:r>
               <w:t>26/02/2019</w:t>
             </w:r>
@@ -719,19 +698,19 @@
           <w:tcPr>
             <w:tcW w:w="2136" w:type="dxa"/>
           </w:tcPr>
-          <w:p>
+          <w:p wp14:textId="77777777">
             <w:r>
               <w:t>Vinicius</w:t>
             </w:r>
           </w:p>
         </w:tc>
       </w:tr>
-      <w:tr>
+      <w:tr xmlns:wp14="http://schemas.microsoft.com/office/word/2010/wordml" wp14:textId="77777777">
         <w:tc>
           <w:tcPr>
             <w:tcW w:w="4361" w:type="dxa"/>
           </w:tcPr>
-          <w:p>
+          <w:p wp14:textId="77777777">
             <w:r>
               <w:t>Testes e soluções de bugs</w:t>
             </w:r>
@@ -741,7 +720,7 @@
           <w:tcPr>
             <w:tcW w:w="1439" w:type="dxa"/>
           </w:tcPr>
-          <w:p>
+          <w:p wp14:textId="77777777">
             <w:r>
               <w:t>14 dias</w:t>
             </w:r>
@@ -751,7 +730,7 @@
           <w:tcPr>
             <w:tcW w:w="1830" w:type="dxa"/>
           </w:tcPr>
-          <w:p>
+          <w:p wp14:textId="77777777">
             <w:r>
               <w:t>26/02/2019</w:t>
             </w:r>
@@ -761,19 +740,19 @@
           <w:tcPr>
             <w:tcW w:w="2136" w:type="dxa"/>
           </w:tcPr>
-          <w:p>
+          <w:p wp14:textId="77777777">
             <w:r>
               <w:t>Vinicius</w:t>
             </w:r>
           </w:p>
         </w:tc>
       </w:tr>
-      <w:tr>
+      <w:tr xmlns:wp14="http://schemas.microsoft.com/office/word/2010/wordml" wp14:textId="77777777">
         <w:tc>
           <w:tcPr>
             <w:tcW w:w="4361" w:type="dxa"/>
           </w:tcPr>
-          <w:p>
+          <w:p wp14:textId="77777777">
             <w:r>
               <w:t>Documentação Final</w:t>
             </w:r>
@@ -783,7 +762,7 @@
           <w:tcPr>
             <w:tcW w:w="1439" w:type="dxa"/>
           </w:tcPr>
-          <w:p>
+          <w:p wp14:textId="77777777">
             <w:r>
               <w:t>14 dias</w:t>
             </w:r>
@@ -793,7 +772,7 @@
           <w:tcPr>
             <w:tcW w:w="1830" w:type="dxa"/>
           </w:tcPr>
-          <w:p>
+          <w:p wp14:textId="77777777">
             <w:r>
               <w:t>26/02/2019</w:t>
             </w:r>
@@ -803,7 +782,7 @@
           <w:tcPr>
             <w:tcW w:w="2136" w:type="dxa"/>
           </w:tcPr>
-          <w:p>
+          <w:p wp14:textId="77777777">
             <w:r>
               <w:t>Vinicius</w:t>
             </w:r>
@@ -811,14 +790,132 @@
         </w:tc>
       </w:tr>
     </w:tbl>
-    <w:p/>
-    <w:p/>
+    <w:p xmlns:wp14="http://schemas.microsoft.com/office/word/2010/wordml" wp14:textId="77777777"/>
+    <w:p xmlns:wp14="http://schemas.microsoft.com/office/word/2010/wordml" wp14:textId="77777777"/>
+    <w:p xmlns:wp14="http://schemas.microsoft.com/office/word/2010/wordml" wp14:textId="77777777">
+      <w:r>
+        <w:br w:type="page"/>
+      </w:r>
+    </w:p>
+    <w:p w14:noSpellErr="1">
+      <w:pPr>
+        <w:jc w:val="center"/>
+        <w:rPr>
+          <w:b w:val="1"/>
+          <w:bCs w:val="1"/>
+          <w:color w:val="000000" w:themeColor="text1" w:themeTint="FF" w:themeShade="FF"/>
+          <w:sz w:val="32"/>
+          <w:szCs w:val="32"/>
+        </w:rPr>
+      </w:pPr>
+      <w:r>
+        <w:rPr>
+          <w:b w:val="1"/>
+          <w:bCs w:val="1"/>
+          <w:color w:val="000000" w:themeColor="text1" w:themeTint="FF" w:themeShade="FF"/>
+          <w:sz w:val="32"/>
+          <w:szCs w:val="32"/>
+        </w:rPr>
+        <w:t>WHITEBOARD</w:t>
+      </w:r>
+    </w:p>
     <w:p>
-      <w:r>
-        <w:br w:type="page"/>
-      </w:r>
+      <w:pPr>
+        <w:pStyle w:val="Normal"/>
+        <w:rPr>
+          <w:color w:val="000000" w:themeColor="text1" w:themeTint="FF" w:themeShade="FF"/>
+        </w:rPr>
+      </w:pPr>
     </w:p>
     <w:p>
+      <w:pPr>
+        <w:pStyle w:val="Normal"/>
+        <w:rPr>
+          <w:color w:val="000000" w:themeColor="text1" w:themeTint="FF" w:themeShade="FF"/>
+        </w:rPr>
+      </w:pPr>
+    </w:p>
+    <w:p w14:noSpellErr="1">
+      <w:pPr>
+        <w:pStyle w:val="Normal"/>
+        <w:rPr>
+          <w:b w:val="1"/>
+          <w:bCs w:val="1"/>
+          <w:color w:val="000000" w:themeColor="text1" w:themeTint="FF" w:themeShade="FF"/>
+        </w:rPr>
+      </w:pPr>
+      <w:r>
+        <w:rPr>
+          <w:b w:val="1"/>
+          <w:bCs w:val="1"/>
+          <w:color w:val="000000" w:themeColor="text1" w:themeTint="FF" w:themeShade="FF"/>
+        </w:rPr>
+        <w:t>Links úteis:</w:t>
+      </w:r>
+    </w:p>
+    <w:p w14:noSpellErr="1">
+      <w:r>
+        <w:rPr/>
+        <w:t xml:space="preserve">Informações sobre caso de uso: </w:t>
+      </w:r>
+      <w:hyperlink r:id="Rdee30e52e9cd4ce8">
+        <w:r>
+          <w:rPr>
+            <w:rStyle w:val="Hyperlink"/>
+          </w:rPr>
+          <w:t>https://www.ateomomento.com.br/caso-de-uso-include-extend-e-generalizacao/</w:t>
+        </w:r>
+      </w:hyperlink>
+    </w:p>
+    <w:p w14:noSpellErr="1"/>
+    <w:p w14:noSpellErr="1">
+      <w:r>
+        <w:rPr/>
+        <w:t xml:space="preserve">Ferramenta de diagramas: </w:t>
+      </w:r>
+      <w:hyperlink r:id="R4bc4a0983ec04d06">
+        <w:r>
+          <w:rPr>
+            <w:rStyle w:val="Hyperlink"/>
+          </w:rPr>
+          <w:t>https://creately.com/app/#</w:t>
+        </w:r>
+      </w:hyperlink>
+    </w:p>
+    <w:p>
+      <w:pPr>
+        <w:pStyle w:val="Normal"/>
+        <w:rPr>
+          <w:color w:val="000000" w:themeColor="text1" w:themeTint="FF" w:themeShade="FF"/>
+        </w:rPr>
+      </w:pPr>
+    </w:p>
+    <w:p>
+      <w:pPr>
+        <w:pStyle w:val="Normal"/>
+        <w:rPr>
+          <w:color w:val="000000" w:themeColor="text1" w:themeTint="FF" w:themeShade="FF"/>
+        </w:rPr>
+      </w:pPr>
+    </w:p>
+    <w:p w14:noSpellErr="1">
+      <w:pPr>
+        <w:rPr>
+          <w:b w:val="1"/>
+          <w:bCs w:val="1"/>
+          <w:color w:val="000000" w:themeColor="text1" w:themeTint="FF" w:themeShade="FF"/>
+        </w:rPr>
+      </w:pPr>
+      <w:r>
+        <w:rPr>
+          <w:b w:val="1"/>
+          <w:bCs w:val="1"/>
+          <w:color w:val="000000" w:themeColor="text1" w:themeTint="FF" w:themeShade="FF"/>
+        </w:rPr>
+        <w:t>Esboço do programa:</w:t>
+      </w:r>
+    </w:p>
+    <w:p xmlns:wp14="http://schemas.microsoft.com/office/word/2010/wordml" wp14:textId="77777777">
       <w:r>
         <w:rPr>
           <w:color w:val="000000" w:themeColor="text1"/>
@@ -827,17 +924,22 @@
         <w:t>Layout:</w:t>
       </w:r>
     </w:p>
-    <w:p>
-      <w:pPr>
-        <w:rPr>
-          <w:color w:val="000000" w:themeColor="text1"/>
-        </w:rPr>
-      </w:pPr>
-      <w:r>
-        <w:rPr>
-          <w:color w:val="000000" w:themeColor="text1"/>
-        </w:rPr>
-        <w:tab/>
+    <w:p xmlns:wp14="http://schemas.microsoft.com/office/word/2010/wordml" wp14:textId="77777777">
+      <w:pPr>
+        <w:rPr>
+          <w:color w:val="000000" w:themeColor="text1"/>
+        </w:rPr>
+      </w:pPr>
+      <w:r>
+        <w:rPr>
+          <w:color w:val="000000" w:themeColor="text1"/>
+        </w:rPr>
+        <w:tab/>
+      </w:r>
+      <w:r>
+        <w:rPr>
+          <w:color w:val="000000" w:themeColor="text1"/>
+        </w:rPr>
         <w:t xml:space="preserve">Tela de </w:t>
       </w:r>
       <w:proofErr w:type="spellStart"/>
@@ -855,7 +957,7 @@
         <w:t>:</w:t>
       </w:r>
     </w:p>
-    <w:p>
+    <w:p xmlns:wp14="http://schemas.microsoft.com/office/word/2010/wordml" wp14:textId="77777777">
       <w:pPr>
         <w:rPr>
           <w:color w:val="000000" w:themeColor="text1"/>
@@ -922,54 +1024,64 @@
         <w:t xml:space="preserve"> (UFC)</w:t>
       </w:r>
     </w:p>
-    <w:p>
-      <w:pPr>
-        <w:rPr>
-          <w:color w:val="000000" w:themeColor="text1"/>
-        </w:rPr>
-      </w:pPr>
-      <w:r>
-        <w:rPr>
-          <w:color w:val="000000" w:themeColor="text1"/>
-        </w:rPr>
-        <w:tab/>
-      </w:r>
-      <w:r>
-        <w:rPr>
-          <w:color w:val="000000" w:themeColor="text1"/>
-        </w:rPr>
-        <w:tab/>
+    <w:p xmlns:wp14="http://schemas.microsoft.com/office/word/2010/wordml" wp14:textId="77777777">
+      <w:pPr>
+        <w:rPr>
+          <w:color w:val="000000" w:themeColor="text1"/>
+        </w:rPr>
+      </w:pPr>
+      <w:r>
+        <w:rPr>
+          <w:color w:val="000000" w:themeColor="text1"/>
+        </w:rPr>
+        <w:tab/>
+      </w:r>
+      <w:r>
+        <w:rPr>
+          <w:color w:val="000000" w:themeColor="text1"/>
+        </w:rPr>
+        <w:tab/>
+      </w:r>
+      <w:r>
+        <w:rPr>
+          <w:color w:val="000000" w:themeColor="text1"/>
+        </w:rPr>
         <w:t>Usuário:</w:t>
       </w:r>
     </w:p>
-    <w:p>
-      <w:pPr>
-        <w:rPr>
-          <w:color w:val="000000" w:themeColor="text1"/>
-        </w:rPr>
-      </w:pPr>
-      <w:r>
-        <w:rPr>
-          <w:color w:val="000000" w:themeColor="text1"/>
-        </w:rPr>
-        <w:tab/>
-      </w:r>
-      <w:r>
-        <w:rPr>
-          <w:color w:val="000000" w:themeColor="text1"/>
-        </w:rPr>
-        <w:tab/>
+    <w:p xmlns:wp14="http://schemas.microsoft.com/office/word/2010/wordml" wp14:textId="77777777">
+      <w:pPr>
+        <w:rPr>
+          <w:color w:val="000000" w:themeColor="text1"/>
+        </w:rPr>
+      </w:pPr>
+      <w:r>
+        <w:rPr>
+          <w:color w:val="000000" w:themeColor="text1"/>
+        </w:rPr>
+        <w:tab/>
+      </w:r>
+      <w:r>
+        <w:rPr>
+          <w:color w:val="000000" w:themeColor="text1"/>
+        </w:rPr>
+        <w:tab/>
+      </w:r>
+      <w:r>
+        <w:rPr>
+          <w:color w:val="000000" w:themeColor="text1"/>
+        </w:rPr>
         <w:t>Senha:</w:t>
       </w:r>
     </w:p>
-    <w:p>
-      <w:pPr>
-        <w:rPr>
-          <w:color w:val="000000" w:themeColor="text1"/>
-        </w:rPr>
-      </w:pPr>
-    </w:p>
-    <w:p>
+    <w:p xmlns:wp14="http://schemas.microsoft.com/office/word/2010/wordml" wp14:textId="77777777">
+      <w:pPr>
+        <w:rPr>
+          <w:color w:val="000000" w:themeColor="text1"/>
+        </w:rPr>
+      </w:pPr>
+    </w:p>
+    <w:p xmlns:wp14="http://schemas.microsoft.com/office/word/2010/wordml" wp14:textId="77777777">
       <w:pPr>
         <w:ind w:firstLine="720"/>
         <w:rPr>
@@ -983,7 +1095,7 @@
         <w:t xml:space="preserve">Tela inicial: </w:t>
       </w:r>
     </w:p>
-    <w:p>
+    <w:p xmlns:wp14="http://schemas.microsoft.com/office/word/2010/wordml" wp14:textId="77777777">
       <w:pPr>
         <w:ind w:firstLine="720"/>
         <w:rPr>
@@ -995,6 +1107,11 @@
           <w:color w:val="000000" w:themeColor="text1"/>
         </w:rPr>
         <w:tab/>
+      </w:r>
+      <w:r>
+        <w:rPr>
+          <w:color w:val="000000" w:themeColor="text1"/>
+        </w:rPr>
         <w:t xml:space="preserve">Mostrar nome do sistema </w:t>
       </w:r>
       <w:proofErr w:type="spellStart"/>
@@ -1040,14 +1157,14 @@
         <w:t xml:space="preserve"> (UFC)</w:t>
       </w:r>
     </w:p>
-    <w:p>
+    <w:p xmlns:wp14="http://schemas.microsoft.com/office/word/2010/wordml" wp14:textId="77777777">
       <w:pPr>
         <w:rPr>
           <w:color w:val="1155CC"/>
         </w:rPr>
       </w:pPr>
     </w:p>
-    <w:p>
+    <w:p xmlns:wp14="http://schemas.microsoft.com/office/word/2010/wordml" wp14:textId="77777777">
       <w:pPr>
         <w:ind w:left="720" w:firstLine="720"/>
         <w:rPr>
@@ -1085,7 +1202,7 @@
         <w:t>as)</w:t>
       </w:r>
     </w:p>
-    <w:p>
+    <w:p xmlns:wp14="http://schemas.microsoft.com/office/word/2010/wordml" wp14:textId="77777777">
       <w:pPr>
         <w:ind w:left="720" w:firstLine="720"/>
         <w:rPr>
@@ -1099,7 +1216,7 @@
         <w:tab/>
       </w:r>
     </w:p>
-    <w:p>
+    <w:p xmlns:wp14="http://schemas.microsoft.com/office/word/2010/wordml" wp14:textId="77777777">
       <w:pPr>
         <w:ind w:left="1440"/>
         <w:rPr>
@@ -1121,7 +1238,7 @@
         <w:t>Listar Lutadores</w:t>
       </w:r>
     </w:p>
-    <w:p>
+    <w:p xmlns:wp14="http://schemas.microsoft.com/office/word/2010/wordml" wp14:textId="77777777">
       <w:pPr>
         <w:ind w:left="1440"/>
         <w:rPr>
@@ -1129,7 +1246,7 @@
         </w:rPr>
       </w:pPr>
     </w:p>
-    <w:p>
+    <w:p xmlns:wp14="http://schemas.microsoft.com/office/word/2010/wordml" wp14:textId="77777777">
       <w:pPr>
         <w:ind w:left="1440"/>
         <w:rPr>
@@ -1150,7 +1267,7 @@
         <w:t>Verificar a categoria do peso</w:t>
       </w:r>
     </w:p>
-    <w:p>
+    <w:p xmlns:wp14="http://schemas.microsoft.com/office/word/2010/wordml" wp14:textId="77777777">
       <w:pPr>
         <w:ind w:left="1440"/>
         <w:rPr>
@@ -1158,7 +1275,7 @@
         </w:rPr>
       </w:pPr>
     </w:p>
-    <w:p>
+    <w:p xmlns:wp14="http://schemas.microsoft.com/office/word/2010/wordml" wp14:textId="77777777">
       <w:pPr>
         <w:ind w:left="1440"/>
         <w:rPr>
@@ -1197,7 +1314,7 @@
       </w:r>
       <w:proofErr w:type="spellEnd"/>
     </w:p>
-    <w:p>
+    <w:p xmlns:wp14="http://schemas.microsoft.com/office/word/2010/wordml" wp14:textId="77777777">
       <w:pPr>
         <w:ind w:left="1440"/>
         <w:rPr>
@@ -1205,7 +1322,7 @@
         </w:rPr>
       </w:pPr>
     </w:p>
-    <w:p>
+    <w:p xmlns:wp14="http://schemas.microsoft.com/office/word/2010/wordml" wp14:textId="77777777">
       <w:pPr>
         <w:ind w:left="1440"/>
         <w:rPr>
@@ -1219,7 +1336,7 @@
         <w:t>Link: História do UFC</w:t>
       </w:r>
     </w:p>
-    <w:p>
+    <w:p xmlns:wp14="http://schemas.microsoft.com/office/word/2010/wordml" wp14:textId="77777777">
       <w:pPr>
         <w:ind w:left="1440"/>
         <w:rPr>
@@ -1227,7 +1344,7 @@
         </w:rPr>
       </w:pPr>
     </w:p>
-    <w:p>
+    <w:p xmlns:wp14="http://schemas.microsoft.com/office/word/2010/wordml" wp14:textId="77777777">
       <w:pPr>
         <w:ind w:left="1440"/>
         <w:rPr>
@@ -1241,7 +1358,7 @@
         <w:t>Link: desenvolvedores</w:t>
       </w:r>
     </w:p>
-    <w:p>
+    <w:p xmlns:wp14="http://schemas.microsoft.com/office/word/2010/wordml" wp14:textId="77777777">
       <w:pPr>
         <w:ind w:left="1440"/>
         <w:rPr>
@@ -1249,7 +1366,7 @@
         </w:rPr>
       </w:pPr>
     </w:p>
-    <w:p>
+    <w:p xmlns:wp14="http://schemas.microsoft.com/office/word/2010/wordml" wp14:textId="77777777">
       <w:pPr>
         <w:ind w:left="1440"/>
         <w:rPr>
@@ -1263,7 +1380,7 @@
         <w:t>Mostrar versão do Sistema</w:t>
       </w:r>
     </w:p>
-    <w:p>
+    <w:p xmlns:wp14="http://schemas.microsoft.com/office/word/2010/wordml" wp14:textId="77777777">
       <w:pPr>
         <w:ind w:left="1440"/>
         <w:rPr>
@@ -1271,7 +1388,7 @@
         </w:rPr>
       </w:pPr>
     </w:p>
-    <w:p>
+    <w:p xmlns:wp14="http://schemas.microsoft.com/office/word/2010/wordml" wp14:textId="77777777">
       <w:pPr>
         <w:ind w:left="1440"/>
         <w:rPr>
@@ -1285,7 +1402,7 @@
         <w:t>Link: Sair</w:t>
       </w:r>
     </w:p>
-    <w:p>
+    <w:p xmlns:wp14="http://schemas.microsoft.com/office/word/2010/wordml" wp14:textId="77777777">
       <w:pPr>
         <w:ind w:left="1440"/>
         <w:rPr>
@@ -1293,7 +1410,7 @@
         </w:rPr>
       </w:pPr>
     </w:p>
-    <w:p>
+    <w:p xmlns:wp14="http://schemas.microsoft.com/office/word/2010/wordml" wp14:textId="77777777">
       <w:pPr>
         <w:rPr>
           <w:b/>
@@ -1321,7 +1438,7 @@
         <w:t>:</w:t>
       </w:r>
     </w:p>
-    <w:p>
+    <w:p xmlns:wp14="http://schemas.microsoft.com/office/word/2010/wordml" wp14:textId="77777777">
       <w:pPr>
         <w:ind w:left="720" w:firstLine="720"/>
         <w:rPr>
@@ -1337,7 +1454,7 @@
       </w:r>
       <w:proofErr w:type="gramEnd"/>
     </w:p>
-    <w:p>
+    <w:p xmlns:wp14="http://schemas.microsoft.com/office/word/2010/wordml" wp14:textId="77777777">
       <w:pPr>
         <w:ind w:left="1440"/>
         <w:rPr>
@@ -1359,7 +1476,7 @@
         <w:t>,</w:t>
       </w:r>
     </w:p>
-    <w:p>
+    <w:p xmlns:wp14="http://schemas.microsoft.com/office/word/2010/wordml" wp14:textId="77777777">
       <w:pPr>
         <w:ind w:left="1440"/>
         <w:rPr>
@@ -1381,7 +1498,7 @@
         <w:t>,</w:t>
       </w:r>
     </w:p>
-    <w:p>
+    <w:p xmlns:wp14="http://schemas.microsoft.com/office/word/2010/wordml" wp14:textId="77777777">
       <w:pPr>
         <w:ind w:left="1440"/>
         <w:rPr>
@@ -1403,7 +1520,7 @@
         <w:t>,</w:t>
       </w:r>
     </w:p>
-    <w:p>
+    <w:p xmlns:wp14="http://schemas.microsoft.com/office/word/2010/wordml" wp14:textId="77777777">
       <w:pPr>
         <w:ind w:left="1440"/>
         <w:rPr>
@@ -1425,7 +1542,7 @@
         <w:t xml:space="preserve"> de origem</w:t>
       </w:r>
     </w:p>
-    <w:p>
+    <w:p xmlns:wp14="http://schemas.microsoft.com/office/word/2010/wordml" wp14:textId="77777777">
       <w:pPr>
         <w:ind w:left="1440"/>
         <w:rPr>
@@ -1447,14 +1564,14 @@
         <w:t xml:space="preserve"> de peso; (Campo que será preenchido de forma automática)</w:t>
       </w:r>
     </w:p>
-    <w:p>
-      <w:pPr>
-        <w:rPr>
-          <w:color w:val="CC4125"/>
-        </w:rPr>
-      </w:pPr>
-    </w:p>
-    <w:p>
+    <w:p xmlns:wp14="http://schemas.microsoft.com/office/word/2010/wordml" wp14:textId="77777777">
+      <w:pPr>
+        <w:rPr>
+          <w:color w:val="CC4125"/>
+        </w:rPr>
+      </w:pPr>
+    </w:p>
+    <w:p xmlns:wp14="http://schemas.microsoft.com/office/word/2010/wordml" wp14:textId="77777777">
       <w:pPr>
         <w:ind w:left="1440"/>
         <w:rPr>
@@ -1468,7 +1585,7 @@
         <w:t>Link: Voltar</w:t>
       </w:r>
     </w:p>
-    <w:p>
+    <w:p xmlns:wp14="http://schemas.microsoft.com/office/word/2010/wordml" wp14:textId="77777777">
       <w:pPr>
         <w:ind w:left="1440"/>
         <w:rPr>
@@ -1476,7 +1593,7 @@
         </w:rPr>
       </w:pPr>
     </w:p>
-    <w:p>
+    <w:p xmlns:wp14="http://schemas.microsoft.com/office/word/2010/wordml" wp14:textId="77777777">
       <w:pPr>
         <w:rPr>
           <w:b/>
@@ -1497,7 +1614,7 @@
         <w:t>Tela de Listagem de Lutadores</w:t>
       </w:r>
     </w:p>
-    <w:p>
+    <w:p xmlns:wp14="http://schemas.microsoft.com/office/word/2010/wordml" wp14:textId="77777777">
       <w:pPr>
         <w:rPr>
           <w:color w:val="6AA84F"/>
@@ -1514,10 +1631,15 @@
           <w:color w:val="6AA84F"/>
         </w:rPr>
         <w:tab/>
+      </w:r>
+      <w:r>
+        <w:rPr>
+          <w:color w:val="6AA84F"/>
+        </w:rPr>
         <w:t>Selecionar Categoria</w:t>
       </w:r>
     </w:p>
-    <w:p>
+    <w:p xmlns:wp14="http://schemas.microsoft.com/office/word/2010/wordml" wp14:textId="77777777">
       <w:pPr>
         <w:ind w:firstLine="720"/>
         <w:rPr>
@@ -1529,6 +1651,11 @@
           <w:color w:val="6AA84F"/>
         </w:rPr>
         <w:tab/>
+      </w:r>
+      <w:r>
+        <w:rPr>
+          <w:color w:val="6AA84F"/>
+        </w:rPr>
         <w:t>(Opcional</w:t>
       </w:r>
       <w:proofErr w:type="gramStart"/>
@@ -1546,7 +1673,7 @@
         <w:t xml:space="preserve"> filtros</w:t>
       </w:r>
     </w:p>
-    <w:p>
+    <w:p xmlns:wp14="http://schemas.microsoft.com/office/word/2010/wordml" wp14:textId="77777777">
       <w:pPr>
         <w:ind w:firstLine="720"/>
         <w:rPr>
@@ -1554,7 +1681,7 @@
         </w:rPr>
       </w:pPr>
     </w:p>
-    <w:p>
+    <w:p xmlns:wp14="http://schemas.microsoft.com/office/word/2010/wordml" wp14:textId="77777777">
       <w:pPr>
         <w:ind w:firstLine="720"/>
         <w:rPr>
@@ -1566,6 +1693,11 @@
           <w:color w:val="6AA84F"/>
         </w:rPr>
         <w:tab/>
+      </w:r>
+      <w:r>
+        <w:rPr>
+          <w:color w:val="6AA84F"/>
+        </w:rPr>
         <w:t>Lista de</w:t>
       </w:r>
       <w:r>
@@ -1575,7 +1707,7 @@
         <w:t xml:space="preserve"> lutadores</w:t>
       </w:r>
     </w:p>
-    <w:p>
+    <w:p xmlns:wp14="http://schemas.microsoft.com/office/word/2010/wordml" wp14:textId="77777777">
       <w:pPr>
         <w:ind w:firstLine="720"/>
         <w:rPr>
@@ -1583,7 +1715,7 @@
         </w:rPr>
       </w:pPr>
     </w:p>
-    <w:p>
+    <w:p xmlns:wp14="http://schemas.microsoft.com/office/word/2010/wordml" wp14:textId="77777777">
       <w:pPr>
         <w:ind w:firstLine="720"/>
         <w:rPr>
@@ -1595,10 +1727,15 @@
           <w:color w:val="6AA84F"/>
         </w:rPr>
         <w:tab/>
+      </w:r>
+      <w:r>
+        <w:rPr>
+          <w:color w:val="6AA84F"/>
+        </w:rPr>
         <w:t>Link: Voltar</w:t>
       </w:r>
     </w:p>
-    <w:p>
+    <w:p xmlns:wp14="http://schemas.microsoft.com/office/word/2010/wordml" wp14:textId="77777777">
       <w:pPr>
         <w:ind w:firstLine="720"/>
         <w:rPr>
@@ -1606,7 +1743,7 @@
         </w:rPr>
       </w:pPr>
     </w:p>
-    <w:p>
+    <w:p xmlns:wp14="http://schemas.microsoft.com/office/word/2010/wordml" wp14:textId="77777777">
       <w:pPr>
         <w:ind w:firstLine="720"/>
         <w:rPr>
@@ -1622,7 +1759,7 @@
         <w:t>Tela de Verificação de categoria do peso informado</w:t>
       </w:r>
     </w:p>
-    <w:p>
+    <w:p xmlns:wp14="http://schemas.microsoft.com/office/word/2010/wordml" wp14:textId="77777777">
       <w:pPr>
         <w:ind w:firstLine="720"/>
         <w:rPr>
@@ -1643,7 +1780,7 @@
         <w:t>Informar o Peso</w:t>
       </w:r>
     </w:p>
-    <w:p>
+    <w:p xmlns:wp14="http://schemas.microsoft.com/office/word/2010/wordml" wp14:textId="77777777">
       <w:pPr>
         <w:ind w:firstLine="720"/>
         <w:rPr>
@@ -1655,10 +1792,15 @@
           <w:color w:val="5F497A" w:themeColor="accent4" w:themeShade="BF"/>
         </w:rPr>
         <w:tab/>
+      </w:r>
+      <w:r>
+        <w:rPr>
+          <w:color w:val="5F497A" w:themeColor="accent4" w:themeShade="BF"/>
+        </w:rPr>
         <w:t>Retornar categoria do peso</w:t>
       </w:r>
     </w:p>
-    <w:p>
+    <w:p xmlns:wp14="http://schemas.microsoft.com/office/word/2010/wordml" wp14:textId="77777777">
       <w:pPr>
         <w:ind w:firstLine="720"/>
         <w:rPr>
@@ -1670,10 +1812,15 @@
           <w:color w:val="5F497A" w:themeColor="accent4" w:themeShade="BF"/>
         </w:rPr>
         <w:tab/>
+      </w:r>
+      <w:r>
+        <w:rPr>
+          <w:color w:val="5F497A" w:themeColor="accent4" w:themeShade="BF"/>
+        </w:rPr>
         <w:t>Retornar informações para troca de categoria</w:t>
       </w:r>
     </w:p>
-    <w:p>
+    <w:p xmlns:wp14="http://schemas.microsoft.com/office/word/2010/wordml" wp14:textId="77777777">
       <w:pPr>
         <w:ind w:firstLine="720"/>
         <w:rPr>
@@ -1681,7 +1828,7 @@
         </w:rPr>
       </w:pPr>
     </w:p>
-    <w:p>
+    <w:p xmlns:wp14="http://schemas.microsoft.com/office/word/2010/wordml" wp14:textId="77777777">
       <w:pPr>
         <w:ind w:firstLine="720"/>
         <w:rPr>
@@ -1694,29 +1841,34 @@
         </w:rPr>
         <w:lastRenderedPageBreak/>
         <w:tab/>
+      </w:r>
+      <w:r>
+        <w:rPr>
+          <w:color w:val="5F497A" w:themeColor="accent4" w:themeShade="BF"/>
+        </w:rPr>
         <w:t>Link: Voltar</w:t>
       </w:r>
     </w:p>
-    <w:p>
-      <w:pPr>
-        <w:rPr>
-          <w:color w:val="CC4125"/>
-        </w:rPr>
-      </w:pPr>
-      <w:r>
-        <w:rPr>
-          <w:color w:val="CC4125"/>
-        </w:rPr>
-        <w:tab/>
-      </w:r>
-      <w:r>
-        <w:rPr>
-          <w:color w:val="CC4125"/>
-        </w:rPr>
-        <w:tab/>
-      </w:r>
-    </w:p>
-    <w:p>
+    <w:p xmlns:wp14="http://schemas.microsoft.com/office/word/2010/wordml" wp14:textId="77777777">
+      <w:pPr>
+        <w:rPr>
+          <w:color w:val="CC4125"/>
+        </w:rPr>
+      </w:pPr>
+      <w:r>
+        <w:rPr>
+          <w:color w:val="CC4125"/>
+        </w:rPr>
+        <w:tab/>
+      </w:r>
+      <w:r>
+        <w:rPr>
+          <w:color w:val="CC4125"/>
+        </w:rPr>
+        <w:tab/>
+      </w:r>
+    </w:p>
+    <w:p xmlns:wp14="http://schemas.microsoft.com/office/word/2010/wordml" wp14:textId="77777777">
       <w:pPr>
         <w:rPr>
           <w:b/>
@@ -1762,7 +1914,7 @@
       </w:r>
       <w:proofErr w:type="spellEnd"/>
     </w:p>
-    <w:p>
+    <w:p xmlns:wp14="http://schemas.microsoft.com/office/word/2010/wordml" wp14:textId="77777777">
       <w:pPr>
         <w:rPr>
           <w:color w:val="548DD4" w:themeColor="text2" w:themeTint="99"/>
@@ -1789,7 +1941,7 @@
         <w:t>Escolher Sexo</w:t>
       </w:r>
     </w:p>
-    <w:p>
+    <w:p xmlns:wp14="http://schemas.microsoft.com/office/word/2010/wordml" wp14:textId="77777777">
       <w:pPr>
         <w:rPr>
           <w:color w:val="548DD4" w:themeColor="text2" w:themeTint="99"/>
@@ -1806,10 +1958,15 @@
           <w:color w:val="548DD4" w:themeColor="text2" w:themeTint="99"/>
         </w:rPr>
         <w:tab/>
+      </w:r>
+      <w:r>
+        <w:rPr>
+          <w:color w:val="548DD4" w:themeColor="text2" w:themeTint="99"/>
+        </w:rPr>
         <w:t>Escolher categoria de peso</w:t>
       </w:r>
     </w:p>
-    <w:p>
+    <w:p xmlns:wp14="http://schemas.microsoft.com/office/word/2010/wordml" wp14:textId="77777777">
       <w:pPr>
         <w:rPr>
           <w:color w:val="CC4125"/>
@@ -1826,29 +1983,34 @@
           <w:color w:val="548DD4" w:themeColor="text2" w:themeTint="99"/>
         </w:rPr>
         <w:tab/>
+      </w:r>
+      <w:r>
+        <w:rPr>
+          <w:color w:val="548DD4" w:themeColor="text2" w:themeTint="99"/>
+        </w:rPr>
         <w:t>Mostrar dois lutadores aleatórios</w:t>
       </w:r>
     </w:p>
-    <w:p>
-      <w:pPr>
-        <w:rPr>
-          <w:color w:val="CC4125"/>
-        </w:rPr>
-      </w:pPr>
-      <w:r>
-        <w:rPr>
-          <w:color w:val="CC4125"/>
-        </w:rPr>
-        <w:tab/>
-      </w:r>
-      <w:r>
-        <w:rPr>
-          <w:color w:val="CC4125"/>
-        </w:rPr>
-        <w:tab/>
-      </w:r>
-    </w:p>
-    <w:p>
+    <w:p xmlns:wp14="http://schemas.microsoft.com/office/word/2010/wordml" wp14:textId="77777777">
+      <w:pPr>
+        <w:rPr>
+          <w:color w:val="CC4125"/>
+        </w:rPr>
+      </w:pPr>
+      <w:r>
+        <w:rPr>
+          <w:color w:val="CC4125"/>
+        </w:rPr>
+        <w:tab/>
+      </w:r>
+      <w:r>
+        <w:rPr>
+          <w:color w:val="CC4125"/>
+        </w:rPr>
+        <w:tab/>
+      </w:r>
+    </w:p>
+    <w:p xmlns:wp14="http://schemas.microsoft.com/office/word/2010/wordml" wp14:textId="77777777">
       <w:pPr>
         <w:rPr>
           <w:color w:val="548DD4" w:themeColor="text2" w:themeTint="99"/>
@@ -1874,7 +2036,7 @@
       </w:r>
     </w:p>
     <w:sectPr>
-      <w:pgSz w:w="11909" w:h="16834"/>
+      <w:pgSz w:w="11909" w:h="16834" w:orient="portrait"/>
       <w:pgMar w:top="1440" w:right="1440" w:bottom="1440" w:left="1440" w:header="720" w:footer="720" w:gutter="0"/>
       <w:pgNumType w:start="1"/>
       <w:cols w:space="720"/>
@@ -2121,11 +2283,11 @@
 </file>
 
 <file path=word/styles.xml><?xml version="1.0" encoding="utf-8"?>
-<w:styles xmlns:mc="http://schemas.openxmlformats.org/markup-compatibility/2006" xmlns:r="http://schemas.openxmlformats.org/officeDocument/2006/relationships" xmlns:w="http://schemas.openxmlformats.org/wordprocessingml/2006/main" xmlns:w14="http://schemas.microsoft.com/office/word/2010/wordml" xmlns:w15="http://schemas.microsoft.com/office/word/2012/wordml" mc:Ignorable="w14 w15">
+<w:styles xmlns:wp14="http://schemas.microsoft.com/office/word/2010/wordprocessingDrawing" xmlns:mc="http://schemas.openxmlformats.org/markup-compatibility/2006" xmlns:r="http://schemas.openxmlformats.org/officeDocument/2006/relationships" xmlns:w="http://schemas.openxmlformats.org/wordprocessingml/2006/main" xmlns:w14="http://schemas.microsoft.com/office/word/2010/wordml" xmlns:w15="http://schemas.microsoft.com/office/word/2012/wordml" mc:Ignorable="w14 w15 wp14">
   <w:docDefaults>
     <w:rPrDefault>
       <w:rPr>
-        <w:rFonts w:ascii="Arial" w:eastAsia="Arial" w:hAnsi="Arial" w:cs="Arial"/>
+        <w:rFonts w:ascii="Arial" w:hAnsi="Arial" w:eastAsia="Arial" w:cs="Arial"/>
         <w:sz w:val="22"/>
         <w:szCs w:val="22"/>
         <w:lang w:val="pt-BR" w:eastAsia="pt-BR" w:bidi="ar-SA"/>
@@ -2140,14 +2302,14 @@
   <w:latentStyles w:defLockedState="0" w:defUIPriority="99" w:defSemiHidden="0" w:defUnhideWhenUsed="0" w:defQFormat="0" w:count="371">
     <w:lsdException w:name="Normal" w:uiPriority="0" w:qFormat="1"/>
     <w:lsdException w:name="heading 1" w:uiPriority="9" w:qFormat="1"/>
-    <w:lsdException w:name="heading 2" w:semiHidden="1" w:uiPriority="9" w:unhideWhenUsed="1" w:qFormat="1"/>
-    <w:lsdException w:name="heading 3" w:semiHidden="1" w:uiPriority="9" w:unhideWhenUsed="1" w:qFormat="1"/>
-    <w:lsdException w:name="heading 4" w:semiHidden="1" w:uiPriority="9" w:unhideWhenUsed="1" w:qFormat="1"/>
-    <w:lsdException w:name="heading 5" w:semiHidden="1" w:uiPriority="9" w:unhideWhenUsed="1" w:qFormat="1"/>
-    <w:lsdException w:name="heading 6" w:semiHidden="1" w:uiPriority="9" w:unhideWhenUsed="1" w:qFormat="1"/>
-    <w:lsdException w:name="heading 7" w:semiHidden="1" w:uiPriority="9" w:unhideWhenUsed="1" w:qFormat="1"/>
-    <w:lsdException w:name="heading 8" w:semiHidden="1" w:uiPriority="9" w:unhideWhenUsed="1" w:qFormat="1"/>
-    <w:lsdException w:name="heading 9" w:semiHidden="1" w:uiPriority="9" w:unhideWhenUsed="1" w:qFormat="1"/>
+    <w:lsdException w:name="heading 2" w:uiPriority="9" w:semiHidden="1" w:unhideWhenUsed="1" w:qFormat="1"/>
+    <w:lsdException w:name="heading 3" w:uiPriority="9" w:semiHidden="1" w:unhideWhenUsed="1" w:qFormat="1"/>
+    <w:lsdException w:name="heading 4" w:uiPriority="9" w:semiHidden="1" w:unhideWhenUsed="1" w:qFormat="1"/>
+    <w:lsdException w:name="heading 5" w:uiPriority="9" w:semiHidden="1" w:unhideWhenUsed="1" w:qFormat="1"/>
+    <w:lsdException w:name="heading 6" w:uiPriority="9" w:semiHidden="1" w:unhideWhenUsed="1" w:qFormat="1"/>
+    <w:lsdException w:name="heading 7" w:uiPriority="9" w:semiHidden="1" w:unhideWhenUsed="1" w:qFormat="1"/>
+    <w:lsdException w:name="heading 8" w:uiPriority="9" w:semiHidden="1" w:unhideWhenUsed="1" w:qFormat="1"/>
+    <w:lsdException w:name="heading 9" w:uiPriority="9" w:semiHidden="1" w:unhideWhenUsed="1" w:qFormat="1"/>
     <w:lsdException w:name="index 1" w:semiHidden="1" w:unhideWhenUsed="1"/>
     <w:lsdException w:name="index 2" w:semiHidden="1" w:unhideWhenUsed="1"/>
     <w:lsdException w:name="index 3" w:semiHidden="1" w:unhideWhenUsed="1"/>
@@ -2157,22 +2319,22 @@
     <w:lsdException w:name="index 7" w:semiHidden="1" w:unhideWhenUsed="1"/>
     <w:lsdException w:name="index 8" w:semiHidden="1" w:unhideWhenUsed="1"/>
     <w:lsdException w:name="index 9" w:semiHidden="1" w:unhideWhenUsed="1"/>
-    <w:lsdException w:name="toc 1" w:semiHidden="1" w:uiPriority="39" w:unhideWhenUsed="1"/>
-    <w:lsdException w:name="toc 2" w:semiHidden="1" w:uiPriority="39" w:unhideWhenUsed="1"/>
-    <w:lsdException w:name="toc 3" w:semiHidden="1" w:uiPriority="39" w:unhideWhenUsed="1"/>
-    <w:lsdException w:name="toc 4" w:semiHidden="1" w:uiPriority="39" w:unhideWhenUsed="1"/>
-    <w:lsdException w:name="toc 5" w:semiHidden="1" w:uiPriority="39" w:unhideWhenUsed="1"/>
-    <w:lsdException w:name="toc 6" w:semiHidden="1" w:uiPriority="39" w:unhideWhenUsed="1"/>
-    <w:lsdException w:name="toc 7" w:semiHidden="1" w:uiPriority="39" w:unhideWhenUsed="1"/>
-    <w:lsdException w:name="toc 8" w:semiHidden="1" w:uiPriority="39" w:unhideWhenUsed="1"/>
-    <w:lsdException w:name="toc 9" w:semiHidden="1" w:uiPriority="39" w:unhideWhenUsed="1"/>
+    <w:lsdException w:name="toc 1" w:uiPriority="39" w:semiHidden="1" w:unhideWhenUsed="1"/>
+    <w:lsdException w:name="toc 2" w:uiPriority="39" w:semiHidden="1" w:unhideWhenUsed="1"/>
+    <w:lsdException w:name="toc 3" w:uiPriority="39" w:semiHidden="1" w:unhideWhenUsed="1"/>
+    <w:lsdException w:name="toc 4" w:uiPriority="39" w:semiHidden="1" w:unhideWhenUsed="1"/>
+    <w:lsdException w:name="toc 5" w:uiPriority="39" w:semiHidden="1" w:unhideWhenUsed="1"/>
+    <w:lsdException w:name="toc 6" w:uiPriority="39" w:semiHidden="1" w:unhideWhenUsed="1"/>
+    <w:lsdException w:name="toc 7" w:uiPriority="39" w:semiHidden="1" w:unhideWhenUsed="1"/>
+    <w:lsdException w:name="toc 8" w:uiPriority="39" w:semiHidden="1" w:unhideWhenUsed="1"/>
+    <w:lsdException w:name="toc 9" w:uiPriority="39" w:semiHidden="1" w:unhideWhenUsed="1"/>
     <w:lsdException w:name="Normal Indent" w:semiHidden="1" w:unhideWhenUsed="1"/>
     <w:lsdException w:name="footnote text" w:semiHidden="1" w:unhideWhenUsed="1"/>
     <w:lsdException w:name="annotation text" w:semiHidden="1" w:unhideWhenUsed="1"/>
     <w:lsdException w:name="header" w:semiHidden="1" w:unhideWhenUsed="1"/>
     <w:lsdException w:name="footer" w:semiHidden="1" w:unhideWhenUsed="1"/>
     <w:lsdException w:name="index heading" w:semiHidden="1" w:unhideWhenUsed="1"/>
-    <w:lsdException w:name="caption" w:semiHidden="1" w:uiPriority="35" w:unhideWhenUsed="1" w:qFormat="1"/>
+    <w:lsdException w:name="caption" w:uiPriority="35" w:semiHidden="1" w:unhideWhenUsed="1" w:qFormat="1"/>
     <w:lsdException w:name="table of figures" w:semiHidden="1" w:unhideWhenUsed="1"/>
     <w:lsdException w:name="envelope address" w:semiHidden="1" w:unhideWhenUsed="1"/>
     <w:lsdException w:name="envelope return" w:semiHidden="1" w:unhideWhenUsed="1"/>
@@ -2203,7 +2365,7 @@
     <w:lsdException w:name="Title" w:uiPriority="10" w:qFormat="1"/>
     <w:lsdException w:name="Closing" w:semiHidden="1" w:unhideWhenUsed="1"/>
     <w:lsdException w:name="Signature" w:semiHidden="1" w:unhideWhenUsed="1"/>
-    <w:lsdException w:name="Default Paragraph Font" w:semiHidden="1" w:uiPriority="1" w:unhideWhenUsed="1"/>
+    <w:lsdException w:name="Default Paragraph Font" w:uiPriority="1" w:semiHidden="1" w:unhideWhenUsed="1"/>
     <w:lsdException w:name="Body Text" w:semiHidden="1" w:unhideWhenUsed="1"/>
     <w:lsdException w:name="Body Text Indent" w:semiHidden="1" w:unhideWhenUsed="1"/>
     <w:lsdException w:name="List Continue" w:semiHidden="1" w:unhideWhenUsed="1"/>
@@ -2403,8 +2565,8 @@
     <w:lsdException w:name="Subtle Reference" w:uiPriority="31" w:qFormat="1"/>
     <w:lsdException w:name="Intense Reference" w:uiPriority="32" w:qFormat="1"/>
     <w:lsdException w:name="Book Title" w:uiPriority="33" w:qFormat="1"/>
-    <w:lsdException w:name="Bibliography" w:semiHidden="1" w:uiPriority="37" w:unhideWhenUsed="1"/>
-    <w:lsdException w:name="TOC Heading" w:semiHidden="1" w:uiPriority="39" w:unhideWhenUsed="1" w:qFormat="1"/>
+    <w:lsdException w:name="Bibliography" w:uiPriority="37" w:semiHidden="1" w:unhideWhenUsed="1"/>
+    <w:lsdException w:name="TOC Heading" w:uiPriority="39" w:semiHidden="1" w:unhideWhenUsed="1" w:qFormat="1"/>
     <w:lsdException w:name="Plain Table 1" w:uiPriority="41"/>
     <w:lsdException w:name="Plain Table 2" w:uiPriority="42"/>
     <w:lsdException w:name="Plain Table 3" w:uiPriority="43"/>
@@ -2510,7 +2672,7 @@
     <w:lsdException w:name="List Table 6 Colorful Accent 6" w:uiPriority="51"/>
     <w:lsdException w:name="List Table 7 Colorful Accent 6" w:uiPriority="52"/>
   </w:latentStyles>
-  <w:style w:type="paragraph" w:default="1" w:styleId="Normal">
+  <w:style w:type="paragraph" w:styleId="Normal" w:default="1">
     <w:name w:val="Normal"/>
   </w:style>
   <w:style w:type="paragraph" w:styleId="Ttulo1">
@@ -2604,13 +2766,13 @@
       <w:color w:val="666666"/>
     </w:rPr>
   </w:style>
-  <w:style w:type="character" w:default="1" w:styleId="Fontepargpadro">
+  <w:style w:type="character" w:styleId="Fontepargpadro" w:default="1">
     <w:name w:val="Default Paragraph Font"/>
     <w:uiPriority w:val="1"/>
     <w:semiHidden/>
     <w:unhideWhenUsed/>
   </w:style>
-  <w:style w:type="table" w:default="1" w:styleId="Tabelanormal">
+  <w:style w:type="table" w:styleId="Tabelanormal" w:default="1">
     <w:name w:val="Normal Table"/>
     <w:uiPriority w:val="99"/>
     <w:semiHidden/>
@@ -2625,14 +2787,14 @@
       </w:tblCellMar>
     </w:tblPr>
   </w:style>
-  <w:style w:type="numbering" w:default="1" w:styleId="Semlista">
+  <w:style w:type="numbering" w:styleId="Semlista" w:default="1">
     <w:name w:val="No List"/>
     <w:uiPriority w:val="99"/>
     <w:semiHidden/>
     <w:unhideWhenUsed/>
   </w:style>
-  <w:style w:type="table" w:customStyle="1" w:styleId="TableNormal">
-    <w:name w:val="Table Normal"/>
+  <w:style w:type="table" w:styleId="TableNormal" w:customStyle="1">
+    <w:name w:val="Normal Table0"/>
     <w:tblPr>
       <w:tblCellMar>
         <w:top w:w="0" w:type="dxa"/>
@@ -2681,12 +2843,12 @@
     </w:pPr>
     <w:tblPr>
       <w:tblBorders>
-        <w:top w:val="single" w:sz="4" w:space="0" w:color="auto"/>
-        <w:left w:val="single" w:sz="4" w:space="0" w:color="auto"/>
-        <w:bottom w:val="single" w:sz="4" w:space="0" w:color="auto"/>
-        <w:right w:val="single" w:sz="4" w:space="0" w:color="auto"/>
-        <w:insideH w:val="single" w:sz="4" w:space="0" w:color="auto"/>
-        <w:insideV w:val="single" w:sz="4" w:space="0" w:color="auto"/>
+        <w:top w:val="single" w:color="auto" w:sz="4" w:space="0"/>
+        <w:left w:val="single" w:color="auto" w:sz="4" w:space="0"/>
+        <w:bottom w:val="single" w:color="auto" w:sz="4" w:space="0"/>
+        <w:right w:val="single" w:color="auto" w:sz="4" w:space="0"/>
+        <w:insideH w:val="single" w:color="auto" w:sz="4" w:space="0"/>
+        <w:insideV w:val="single" w:color="auto" w:sz="4" w:space="0"/>
       </w:tblBorders>
     </w:tblPr>
   </w:style>

</xml_diff>